<commit_message>
renamed a few things and ran the code
</commit_message>
<xml_diff>
--- a/Steps to recreate results for ANN.docx
+++ b/Steps to recreate results for ANN.docx
@@ -33,7 +33,13 @@
     </w:p>
     <w:p>
       <w:r>
-        <w:t>Compile and Run “ParseConData_FollowHopsV3.java”</w:t>
+        <w:t>Compile and Run “ParseCon</w:t>
+      </w:r>
+      <w:r>
+        <w:t>n</w:t>
+      </w:r>
+      <w:r>
+        <w:t>Data_FollowHopsV3.java”</w:t>
       </w:r>
     </w:p>
     <w:p>
@@ -111,13 +117,8 @@
         </w:numPr>
       </w:pPr>
       <w:r>
-        <w:t xml:space="preserve">Copy this output into the Data folder as it will be used in the next </w:t>
-      </w:r>
-      <w:proofErr w:type="gramStart"/>
-      <w:r>
-        <w:t>step</w:t>
-      </w:r>
-      <w:proofErr w:type="gramEnd"/>
+        <w:t>Copy this output into the Data folder as it will be used in the next step</w:t>
+      </w:r>
     </w:p>
     <w:p/>
     <w:p>
@@ -180,29 +181,13 @@
     <w:p/>
     <w:p>
       <w:r>
-        <w:t xml:space="preserve">Convert the csv files containing the matrix data into a </w:t>
-      </w:r>
-      <w:proofErr w:type="spellStart"/>
-      <w:r>
-        <w:t>numpy</w:t>
-      </w:r>
-      <w:proofErr w:type="spellEnd"/>
-      <w:r>
-        <w:t xml:space="preserve"> matrix.</w:t>
+        <w:t>Convert the csv files containing the matrix data into a numpy matrix.</w:t>
       </w:r>
     </w:p>
     <w:p/>
     <w:p>
       <w:r>
-        <w:t>Using the code in “</w:t>
-      </w:r>
-      <w:proofErr w:type="spellStart"/>
-      <w:r>
-        <w:t>Code_py</w:t>
-      </w:r>
-      <w:proofErr w:type="spellEnd"/>
-      <w:r>
-        <w:t>/V7” folder:</w:t>
+        <w:t>Using the code in “Code_py/V7” folder:</w:t>
       </w:r>
     </w:p>
     <w:p/>
@@ -227,15 +212,7 @@
         </w:numPr>
       </w:pPr>
       <w:r>
-        <w:t xml:space="preserve">You will notice at the top “X = </w:t>
-      </w:r>
-      <w:proofErr w:type="spellStart"/>
-      <w:r>
-        <w:t>np.array</w:t>
-      </w:r>
-      <w:proofErr w:type="spellEnd"/>
-      <w:r>
-        <w:t>([[“ followed by data.  This data is directly from the “Output_NN_In_V7.csv”</w:t>
+        <w:t>You will notice at the top “X = np.array([[“ followed by data.  This data is directly from the “Output_NN_In_V7.csv”</w:t>
       </w:r>
     </w:p>
     <w:p>
@@ -271,15 +248,7 @@
         </w:numPr>
       </w:pPr>
       <w:r>
-        <w:t xml:space="preserve">Before the data:  “X = </w:t>
-      </w:r>
-      <w:proofErr w:type="spellStart"/>
-      <w:r>
-        <w:t>np.array</w:t>
-      </w:r>
-      <w:proofErr w:type="spellEnd"/>
-      <w:r>
-        <w:t>(“</w:t>
+        <w:t>Before the data:  “X = np.array(“</w:t>
       </w:r>
     </w:p>
     <w:p>
@@ -303,23 +272,7 @@
         </w:numPr>
       </w:pPr>
       <w:r>
-        <w:t>You will also notice after this area another bit of data before the “</w:t>
-      </w:r>
-      <w:proofErr w:type="spellStart"/>
-      <w:r>
-        <w:t>OneHot</w:t>
-      </w:r>
-      <w:proofErr w:type="spellEnd"/>
-      <w:r>
-        <w:t xml:space="preserve">” data that begins with “y = </w:t>
-      </w:r>
-      <w:proofErr w:type="spellStart"/>
-      <w:r>
-        <w:t>np.array</w:t>
-      </w:r>
-      <w:proofErr w:type="spellEnd"/>
-      <w:r>
-        <w:t>(“ followed by the “Output_OneHot_V7.csv” data.</w:t>
+        <w:t>You will also notice after this area another bit of data before the “OneHot” data that begins with “y = np.array(“ followed by the “Output_OneHot_V7.csv” data.</w:t>
       </w:r>
     </w:p>
     <w:p>
@@ -331,15 +284,7 @@
         </w:numPr>
       </w:pPr>
       <w:r>
-        <w:t xml:space="preserve">Replace everything between the “y = </w:t>
-      </w:r>
-      <w:proofErr w:type="spellStart"/>
-      <w:r>
-        <w:t>np.array</w:t>
-      </w:r>
-      <w:proofErr w:type="spellEnd"/>
-      <w:r>
-        <w:t>(“ and “)” which is near the bottom.</w:t>
+        <w:t>Replace everything between the “y = np.array(“ and “)” which is near the bottom.</w:t>
       </w:r>
     </w:p>
     <w:p>
@@ -363,15 +308,7 @@
         </w:numPr>
       </w:pPr>
       <w:r>
-        <w:t xml:space="preserve">The bottom two lines indicate where the output </w:t>
-      </w:r>
-      <w:proofErr w:type="spellStart"/>
-      <w:r>
-        <w:t>numpy</w:t>
-      </w:r>
-      <w:proofErr w:type="spellEnd"/>
-      <w:r>
-        <w:t xml:space="preserve"> matrix data should be saved.</w:t>
+        <w:t>The bottom two lines indicate where the output numpy matrix data should be saved.</w:t>
       </w:r>
     </w:p>
     <w:p>
@@ -407,13 +344,8 @@
         </w:numPr>
       </w:pPr>
       <w:r>
-        <w:t xml:space="preserve">These will be used in the next </w:t>
-      </w:r>
-      <w:proofErr w:type="gramStart"/>
-      <w:r>
-        <w:t>step</w:t>
-      </w:r>
-      <w:proofErr w:type="gramEnd"/>
+        <w:t>These will be used in the next step</w:t>
+      </w:r>
     </w:p>
     <w:p/>
     <w:p>
@@ -437,23 +369,7 @@
         </w:numPr>
       </w:pPr>
       <w:r>
-        <w:t xml:space="preserve">Output will go to the screen.  Capture it if you wish to </w:t>
-      </w:r>
-      <w:proofErr w:type="gramStart"/>
-      <w:r>
-        <w:t>used</w:t>
-      </w:r>
-      <w:proofErr w:type="gramEnd"/>
-      <w:r>
-        <w:t xml:space="preserve"> the output to create any of the graphs in the paper.  </w:t>
-      </w:r>
-      <w:proofErr w:type="gramStart"/>
-      <w:r>
-        <w:t>Typically</w:t>
-      </w:r>
-      <w:proofErr w:type="gramEnd"/>
-      <w:r>
-        <w:t xml:space="preserve"> I only needed the first 5-10 lines of data.</w:t>
+        <w:t>Output will go to the screen.  Capture it if you wish to used the output to create any of the graphs in the paper.  Typically I only needed the first 5-10 lines of data.</w:t>
       </w:r>
     </w:p>
     <w:p/>

</xml_diff>

<commit_message>
Editted Steps to Recreate results for ANN
</commit_message>
<xml_diff>
--- a/Steps to recreate results for ANN.docx
+++ b/Steps to recreate results for ANN.docx
@@ -3,9 +3,6 @@
 <w:document xmlns:wpc="http://schemas.microsoft.com/office/word/2010/wordprocessingCanvas" xmlns:cx="http://schemas.microsoft.com/office/drawing/2014/chartex" xmlns:cx1="http://schemas.microsoft.com/office/drawing/2015/9/8/chartex" xmlns:cx2="http://schemas.microsoft.com/office/drawing/2015/10/21/chartex" xmlns:cx3="http://schemas.microsoft.com/office/drawing/2016/5/9/chartex" xmlns:cx4="http://schemas.microsoft.com/office/drawing/2016/5/10/chartex" xmlns:cx5="http://schemas.microsoft.com/office/drawing/2016/5/11/chartex" xmlns:cx6="http://schemas.microsoft.com/office/drawing/2016/5/12/chartex" xmlns:cx7="http://schemas.microsoft.com/office/drawing/2016/5/13/chartex" xmlns:cx8="http://schemas.microsoft.com/office/drawing/2016/5/14/chartex" xmlns:mc="http://schemas.openxmlformats.org/markup-compatibility/2006" xmlns:aink="http://schemas.microsoft.com/office/drawing/2016/ink" xmlns:am3d="http://schemas.microsoft.com/office/drawing/2017/model3d" xmlns:o="urn:schemas-microsoft-com:office:office" xmlns:oel="http://schemas.microsoft.com/office/2019/extlst" xmlns:r="http://schemas.openxmlformats.org/officeDocument/2006/relationships" xmlns:m="http://schemas.openxmlformats.org/officeDocument/2006/math" xmlns:v="urn:schemas-microsoft-com:vml" xmlns:wp14="http://schemas.microsoft.com/office/word/2010/wordprocessingDrawing" xmlns:wp="http://schemas.openxmlformats.org/drawingml/2006/wordprocessingDrawing" xmlns:w10="urn:schemas-microsoft-com:office:word" xmlns:w="http://schemas.openxmlformats.org/wordprocessingml/2006/main" xmlns:w14="http://schemas.microsoft.com/office/word/2010/wordml" xmlns:w15="http://schemas.microsoft.com/office/word/2012/wordml" xmlns:w16cex="http://schemas.microsoft.com/office/word/2018/wordml/cex" xmlns:w16cid="http://schemas.microsoft.com/office/word/2016/wordml/cid" xmlns:w16="http://schemas.microsoft.com/office/word/2018/wordml" xmlns:w16sdtdh="http://schemas.microsoft.com/office/word/2020/wordml/sdtdatahash" xmlns:w16se="http://schemas.microsoft.com/office/word/2015/wordml/symex" xmlns:wpg="http://schemas.microsoft.com/office/word/2010/wordprocessingGroup" xmlns:wpi="http://schemas.microsoft.com/office/word/2010/wordprocessingInk" xmlns:wne="http://schemas.microsoft.com/office/word/2006/wordml" xmlns:wps="http://schemas.microsoft.com/office/word/2010/wordprocessingShape" mc:Ignorable="w14 w15 w16se w16cid w16 w16cex w16sdtdh wp14">
   <w:body>
     <w:p>
-      <w:r>
-        <w:t>s</w:t>
-      </w:r>
       <w:r>
         <w:t>Steps to create method 4:</w:t>
       </w:r>
@@ -208,13 +205,29 @@
     <w:p/>
     <w:p>
       <w:r>
-        <w:t>Convert the csv files containing the matrix data into a numpy matrix.</w:t>
+        <w:t xml:space="preserve">Convert the csv files containing the matrix data into a </w:t>
+      </w:r>
+      <w:proofErr w:type="spellStart"/>
+      <w:r>
+        <w:t>numpy</w:t>
+      </w:r>
+      <w:proofErr w:type="spellEnd"/>
+      <w:r>
+        <w:t xml:space="preserve"> matrix.</w:t>
       </w:r>
     </w:p>
     <w:p/>
     <w:p>
       <w:r>
-        <w:t>Using the code in “Code_py/V7” folder:</w:t>
+        <w:t>Using the code in “</w:t>
+      </w:r>
+      <w:proofErr w:type="spellStart"/>
+      <w:r>
+        <w:t>Code_py</w:t>
+      </w:r>
+      <w:proofErr w:type="spellEnd"/>
+      <w:r>
+        <w:t>/V7” folder:</w:t>
       </w:r>
     </w:p>
     <w:p/>
@@ -241,10 +254,12 @@
       <w:r>
         <w:t xml:space="preserve">You will notice at the top “X = </w:t>
       </w:r>
+      <w:proofErr w:type="spellStart"/>
       <w:proofErr w:type="gramStart"/>
       <w:r>
         <w:t>np.array</w:t>
       </w:r>
+      <w:proofErr w:type="spellEnd"/>
       <w:proofErr w:type="gramEnd"/>
       <w:r>
         <w:t>([[“ followed by data.  This data is directly from the “Output_NN_In_V7.csv”</w:t>
@@ -291,7 +306,15 @@
       </w:r>
       <w:proofErr w:type="gramEnd"/>
       <w:r>
-        <w:t>X = np.array(“</w:t>
+        <w:t xml:space="preserve">X = </w:t>
+      </w:r>
+      <w:proofErr w:type="spellStart"/>
+      <w:r>
+        <w:t>np.array</w:t>
+      </w:r>
+      <w:proofErr w:type="spellEnd"/>
+      <w:r>
+        <w:t>(“</w:t>
       </w:r>
     </w:p>
     <w:p>
@@ -323,12 +346,22 @@
         </w:numPr>
       </w:pPr>
       <w:r>
-        <w:t xml:space="preserve">You will also notice after this area another bit of data before the “OneHot” data that begins with “y = </w:t>
-      </w:r>
+        <w:t>You will also notice after this area another bit of data before the “</w:t>
+      </w:r>
+      <w:proofErr w:type="spellStart"/>
+      <w:r>
+        <w:t>OneHot</w:t>
+      </w:r>
+      <w:proofErr w:type="spellEnd"/>
+      <w:r>
+        <w:t xml:space="preserve">” data that begins with “y = </w:t>
+      </w:r>
+      <w:proofErr w:type="spellStart"/>
       <w:proofErr w:type="gramStart"/>
       <w:r>
         <w:t>np.array</w:t>
       </w:r>
+      <w:proofErr w:type="spellEnd"/>
       <w:proofErr w:type="gramEnd"/>
       <w:r>
         <w:t>(“ followed by the “Output_OneHot_V7.csv” data.</w:t>
@@ -345,10 +378,12 @@
       <w:r>
         <w:t xml:space="preserve">Replace everything between the “y = </w:t>
       </w:r>
+      <w:proofErr w:type="spellStart"/>
       <w:proofErr w:type="gramStart"/>
       <w:r>
         <w:t>np.array</w:t>
       </w:r>
+      <w:proofErr w:type="spellEnd"/>
       <w:proofErr w:type="gramEnd"/>
       <w:r>
         <w:t>(“ and “)” which is near the bottom.</w:t>
@@ -375,7 +410,15 @@
         </w:numPr>
       </w:pPr>
       <w:r>
-        <w:t>The bottom two lines indicate where the output numpy matrix data should be saved.</w:t>
+        <w:t xml:space="preserve">The bottom two lines indicate where the output </w:t>
+      </w:r>
+      <w:proofErr w:type="spellStart"/>
+      <w:r>
+        <w:t>numpy</w:t>
+      </w:r>
+      <w:proofErr w:type="spellEnd"/>
+      <w:r>
+        <w:t xml:space="preserve"> matrix data should be saved.</w:t>
       </w:r>
     </w:p>
     <w:p>
@@ -443,10 +486,12 @@
       <w:r>
         <w:t xml:space="preserve">Output will go to the screen.  Capture it if you wish to </w:t>
       </w:r>
+      <w:proofErr w:type="spellStart"/>
       <w:proofErr w:type="gramStart"/>
       <w:r>
         <w:t>used</w:t>
       </w:r>
+      <w:proofErr w:type="spellEnd"/>
       <w:proofErr w:type="gramEnd"/>
       <w:r>
         <w:t xml:space="preserve"> the output to create any of the graphs in the paper.  </w:t>
@@ -1192,7 +1237,6 @@
   <w:style w:type="character" w:default="1" w:styleId="DefaultParagraphFont">
     <w:name w:val="Default Paragraph Font"/>
     <w:uiPriority w:val="1"/>
-    <w:semiHidden/>
     <w:unhideWhenUsed/>
   </w:style>
   <w:style w:type="table" w:default="1" w:styleId="TableNormal">

</xml_diff>